<commit_message>
work on planning document
</commit_message>
<xml_diff>
--- a/Assignment 1 Planning.docx
+++ b/Assignment 1 Planning.docx
@@ -17,24 +17,236 @@
       <w:r>
         <w:t>Entities</w:t>
       </w:r>
+      <w:r>
+        <w:t>/Relations</w:t>
+      </w:r>
     </w:p>
     <w:p>
       <w:r>
         <w:t>Student</w:t>
       </w:r>
+      <w:r>
+        <w:t xml:space="preserve"> – Enrols in course, attends classes</w:t>
+      </w:r>
+      <w:r>
+        <w:t xml:space="preserve"> (at branches)</w:t>
+      </w:r>
     </w:p>
     <w:p>
       <w:r>
         <w:t>Course</w:t>
       </w:r>
+      <w:r>
+        <w:t xml:space="preserve"> – Comprised of classes, taken by students (at branches?)</w:t>
+      </w:r>
+    </w:p>
+    <w:p>
+      <w:pPr>
+        <w:rPr>
+          <w:strike/>
+        </w:rPr>
+      </w:pPr>
+      <w:r>
+        <w:rPr>
+          <w:strike/>
+        </w:rPr>
+        <w:t>Class</w:t>
+      </w:r>
+      <w:r>
+        <w:rPr>
+          <w:strike/>
+        </w:rPr>
+        <w:t xml:space="preserve"> – Attended by students, at branches</w:t>
+      </w:r>
+      <w:r>
+        <w:rPr>
+          <w:strike/>
+        </w:rPr>
+        <w:t>, for a course</w:t>
+      </w:r>
+    </w:p>
+    <w:p>
+      <w:r>
+        <w:t>Branch – accommodates classes</w:t>
+      </w:r>
+    </w:p>
+    <w:p>
+      <w:r>
+        <w:t>Attendance</w:t>
+      </w:r>
+      <w:r>
+        <w:t>/Session</w:t>
+      </w:r>
+      <w:r>
+        <w:t xml:space="preserve"> – Made by a student</w:t>
+      </w:r>
+      <w:r>
+        <w:t xml:space="preserve">, for a </w:t>
+      </w:r>
+      <w:r>
+        <w:t>course, at a branch</w:t>
+      </w:r>
+    </w:p>
+    <w:p>
+      <w:pPr>
+        <w:pStyle w:val="Heading2"/>
+      </w:pPr>
+      <w:r>
+        <w:t>Attributes</w:t>
+      </w:r>
+    </w:p>
+    <w:p>
+      <w:r>
+        <w:t xml:space="preserve">Student – </w:t>
+      </w:r>
+      <w:proofErr w:type="spellStart"/>
+      <w:r>
+        <w:t>studentID</w:t>
+      </w:r>
+      <w:proofErr w:type="spellEnd"/>
+      <w:r>
+        <w:t xml:space="preserve"> (PK), </w:t>
+      </w:r>
+      <w:proofErr w:type="spellStart"/>
+      <w:r>
+        <w:t>firstName</w:t>
+      </w:r>
+      <w:proofErr w:type="spellEnd"/>
+      <w:r>
+        <w:t xml:space="preserve">, </w:t>
+      </w:r>
+      <w:proofErr w:type="spellStart"/>
+      <w:r>
+        <w:t>lastName</w:t>
+      </w:r>
+      <w:proofErr w:type="spellEnd"/>
+      <w:r>
+        <w:t xml:space="preserve">, </w:t>
+      </w:r>
+      <w:proofErr w:type="spellStart"/>
+      <w:r>
+        <w:t>dateOfBirth</w:t>
+      </w:r>
+      <w:proofErr w:type="spellEnd"/>
+    </w:p>
+    <w:p>
+      <w:r>
+        <w:t xml:space="preserve">Course – </w:t>
+      </w:r>
+      <w:proofErr w:type="spellStart"/>
+      <w:r>
+        <w:t>courseCode</w:t>
+      </w:r>
+      <w:proofErr w:type="spellEnd"/>
+      <w:r>
+        <w:t xml:space="preserve"> (PK), </w:t>
+      </w:r>
+      <w:proofErr w:type="spellStart"/>
+      <w:r>
+        <w:t>courseName</w:t>
+      </w:r>
+      <w:proofErr w:type="spellEnd"/>
+    </w:p>
+    <w:p>
+      <w:pPr>
+        <w:rPr>
+          <w:i/>
+          <w:strike/>
+        </w:rPr>
+      </w:pPr>
+      <w:r>
+        <w:rPr>
+          <w:strike/>
+        </w:rPr>
+        <w:t xml:space="preserve">Class – </w:t>
+      </w:r>
+      <w:proofErr w:type="spellStart"/>
+      <w:r>
+        <w:rPr>
+          <w:strike/>
+        </w:rPr>
+        <w:t>classTime</w:t>
+      </w:r>
+      <w:proofErr w:type="spellEnd"/>
+      <w:r>
+        <w:rPr>
+          <w:strike/>
+        </w:rPr>
+        <w:t xml:space="preserve"> (PK)</w:t>
+      </w:r>
+      <w:r>
+        <w:rPr>
+          <w:strike/>
+        </w:rPr>
+        <w:t xml:space="preserve">, </w:t>
+      </w:r>
+      <w:proofErr w:type="spellStart"/>
+      <w:r>
+        <w:rPr>
+          <w:strike/>
+        </w:rPr>
+        <w:t>courseCode</w:t>
+      </w:r>
+      <w:proofErr w:type="spellEnd"/>
+      <w:r>
+        <w:rPr>
+          <w:strike/>
+        </w:rPr>
+        <w:t xml:space="preserve"> (foreign key)</w:t>
+      </w:r>
+      <w:r>
+        <w:rPr>
+          <w:strike/>
+        </w:rPr>
+        <w:t>, branch (foreign key)</w:t>
+      </w:r>
+      <w:r>
+        <w:rPr>
+          <w:strike/>
+        </w:rPr>
+        <w:br/>
+      </w:r>
+      <w:r>
+        <w:rPr>
+          <w:i/>
+          <w:strike/>
+        </w:rPr>
+        <w:t>assuming the same course could have classes at the same time at multiple branches</w:t>
+      </w:r>
+    </w:p>
+    <w:p>
+      <w:pPr>
+        <w:rPr>
+          <w:i/>
+        </w:rPr>
+      </w:pPr>
+      <w:r>
+        <w:t xml:space="preserve">Attendance – time (PK), </w:t>
+      </w:r>
+      <w:proofErr w:type="spellStart"/>
+      <w:r>
+        <w:t>studentID</w:t>
+      </w:r>
+      <w:proofErr w:type="spellEnd"/>
+      <w:r>
+        <w:t xml:space="preserve"> (foreign key from Student)</w:t>
+      </w:r>
+      <w:r>
+        <w:br/>
+      </w:r>
+      <w:r>
+        <w:rPr>
+          <w:i/>
+        </w:rPr>
+        <w:t>Branch not needed as attribute as student cannot attend two places at the same time</w:t>
+      </w:r>
+    </w:p>
+    <w:p>
       <w:bookmarkStart w:id="0" w:name="_GoBack"/>
       <w:bookmarkEnd w:id="0"/>
     </w:p>
-    <w:p>
-      <w:r>
-        <w:t>Class</w:t>
-      </w:r>
-    </w:p>
+    <w:p/>
+    <w:p/>
     <w:p/>
     <w:sectPr>
       <w:pgSz w:w="11906" w:h="16838"/>
@@ -478,11 +690,11 @@
     <w:uiPriority w:val="9"/>
     <w:unhideWhenUsed/>
     <w:qFormat/>
-    <w:rsid w:val="008E2FE4"/>
+    <w:rsid w:val="002E2A9B"/>
     <w:pPr>
       <w:keepNext/>
       <w:keepLines/>
-      <w:spacing w:before="40" w:after="0"/>
+      <w:spacing w:before="40" w:after="60"/>
       <w:outlineLvl w:val="1"/>
     </w:pPr>
     <w:rPr>
@@ -536,7 +748,7 @@
     <w:basedOn w:val="DefaultParagraphFont"/>
     <w:link w:val="Heading2"/>
     <w:uiPriority w:val="9"/>
-    <w:rsid w:val="008E2FE4"/>
+    <w:rsid w:val="002E2A9B"/>
     <w:rPr>
       <w:rFonts w:asciiTheme="majorHAnsi" w:eastAsiaTheme="majorEastAsia" w:hAnsiTheme="majorHAnsi" w:cstheme="majorBidi"/>
       <w:color w:val="2F5496" w:themeColor="accent1" w:themeShade="BF"/>

</xml_diff>